<commit_message>
update relatedwork and file names
</commit_message>
<xml_diff>
--- a/results/pix2pixHD/mask_edge2photo/ExperimentReport.docx
+++ b/results/pix2pixHD/mask_edge2photo/ExperimentReport.docx
@@ -14,11 +14,6 @@
       </w:r>
     </w:p>
     <w:p>
-      <w:pPr>
-        <w:rPr>
-          <w:rFonts w:hint="eastAsia"/>
-        </w:rPr>
-      </w:pPr>
       <w:r>
         <w:t>In this experiment, we conduct an experiment to test sketch-based face generation from sketches using the sketches generated by facial masks.</w:t>
       </w:r>
@@ -26,9 +21,6 @@
     <w:p>
       <w:pPr>
         <w:pStyle w:val="1"/>
-        <w:rPr>
-          <w:rFonts w:hint="eastAsia"/>
-        </w:rPr>
       </w:pPr>
       <w:r>
         <w:rPr>
@@ -45,37 +37,28 @@
           <w:numId w:val="12"/>
         </w:numPr>
         <w:ind w:firstLineChars="0"/>
+      </w:pPr>
+      <w:r>
         <w:rPr>
           <w:rFonts w:hint="eastAsia"/>
         </w:rPr>
+        <w:t>Pix2pixHD with global generator</w:t>
+      </w:r>
+    </w:p>
+    <w:p>
+      <w:pPr>
+        <w:pStyle w:val="1"/>
       </w:pPr>
       <w:r>
         <w:rPr>
           <w:rFonts w:hint="eastAsia"/>
         </w:rPr>
-        <w:t>Pix2pixHD with global generator</w:t>
-      </w:r>
-    </w:p>
-    <w:p>
-      <w:pPr>
-        <w:pStyle w:val="1"/>
-        <w:rPr>
-          <w:rFonts w:hint="eastAsia"/>
-        </w:rPr>
-      </w:pPr>
-      <w:r>
-        <w:rPr>
-          <w:rFonts w:hint="eastAsia"/>
-        </w:rPr>
         <w:t>Dataset</w:t>
       </w:r>
     </w:p>
     <w:p>
       <w:pPr>
         <w:pStyle w:val="2"/>
-        <w:rPr>
-          <w:rFonts w:hint="eastAsia"/>
-        </w:rPr>
       </w:pPr>
       <w:r>
         <w:rPr>
@@ -92,15 +75,18 @@
           <w:numId w:val="12"/>
         </w:numPr>
         <w:ind w:firstLineChars="0"/>
+      </w:pPr>
+      <w:r>
         <w:rPr>
           <w:rFonts w:hint="eastAsia"/>
         </w:rPr>
-      </w:pPr>
+        <w:t>Training number:</w:t>
+      </w:r>
       <w:r>
         <w:rPr>
           <w:rFonts w:hint="eastAsia"/>
         </w:rPr>
-        <w:t>Training number: 14973</w:t>
+        <w:t>~15000</w:t>
       </w:r>
     </w:p>
     <w:p>
@@ -111,9 +97,6 @@
           <w:numId w:val="12"/>
         </w:numPr>
         <w:ind w:firstLineChars="0"/>
-        <w:rPr>
-          <w:rFonts w:hint="eastAsia"/>
-        </w:rPr>
       </w:pPr>
       <w:r>
         <w:rPr>
@@ -130,25 +113,22 @@
           <w:numId w:val="12"/>
         </w:numPr>
         <w:ind w:firstLineChars="0"/>
+      </w:pPr>
+      <w:r>
         <w:rPr>
           <w:rFonts w:hint="eastAsia"/>
         </w:rPr>
-      </w:pPr>
-      <w:r>
-        <w:rPr>
-          <w:rFonts w:hint="eastAsia"/>
-        </w:rPr>
         <w:t>One-pixel edge</w:t>
       </w:r>
     </w:p>
     <w:p>
       <w:pPr>
         <w:ind w:left="420"/>
-        <w:rPr>
-          <w:rFonts w:hint="eastAsia"/>
-        </w:rPr>
-      </w:pPr>
-      <w:r>
+      </w:pPr>
+      <w:r>
+        <w:rPr>
+          <w:noProof/>
+        </w:rPr>
         <w:drawing>
           <wp:inline distT="0" distB="0" distL="0" distR="0">
             <wp:extent cx="1533304" cy="1533304"/>
@@ -196,6 +176,9 @@
         </w:drawing>
       </w:r>
       <w:r>
+        <w:rPr>
+          <w:noProof/>
+        </w:rPr>
         <w:drawing>
           <wp:inline distT="0" distB="0" distL="0" distR="0">
             <wp:extent cx="1552354" cy="1552354"/>
@@ -243,6 +226,9 @@
         </w:drawing>
       </w:r>
       <w:r>
+        <w:rPr>
+          <w:noProof/>
+        </w:rPr>
         <w:drawing>
           <wp:inline distT="0" distB="0" distL="0" distR="0">
             <wp:extent cx="1552353" cy="1552353"/>
@@ -459,9 +445,6 @@
     <w:p>
       <w:pPr>
         <w:pStyle w:val="1"/>
-        <w:rPr>
-          <w:rFonts w:hint="eastAsia"/>
-        </w:rPr>
       </w:pPr>
       <w:r>
         <w:rPr>
@@ -477,24 +460,19 @@
           <w:ilvl w:val="0"/>
           <w:numId w:val="15"/>
         </w:numPr>
+      </w:pPr>
+      <w:r>
         <w:rPr>
           <w:rFonts w:hint="eastAsia"/>
         </w:rPr>
-      </w:pPr>
-      <w:r>
-        <w:rPr>
-          <w:rFonts w:hint="eastAsia"/>
-        </w:rPr>
         <w:t>Training data</w:t>
       </w:r>
     </w:p>
     <w:p>
-      <w:pPr>
-        <w:rPr>
-          <w:rFonts w:hint="eastAsia"/>
-        </w:rPr>
-      </w:pPr>
-      <w:r>
+      <w:r>
+        <w:rPr>
+          <w:noProof/>
+        </w:rPr>
         <w:drawing>
           <wp:inline distT="0" distB="0" distL="0" distR="0">
             <wp:extent cx="3852863" cy="3246128"/>
@@ -535,9 +513,6 @@
     <w:p>
       <w:pPr>
         <w:pStyle w:val="2"/>
-        <w:rPr>
-          <w:rFonts w:hint="eastAsia"/>
-        </w:rPr>
       </w:pPr>
       <w:r>
         <w:rPr>
@@ -554,14 +529,11 @@
           <w:numId w:val="16"/>
         </w:numPr>
         <w:ind w:firstLineChars="0"/>
+      </w:pPr>
+      <w:r>
         <w:rPr>
           <w:rFonts w:hint="eastAsia"/>
         </w:rPr>
-      </w:pPr>
-      <w:r>
-        <w:rPr>
-          <w:rFonts w:hint="eastAsia"/>
-        </w:rPr>
         <w:t>Mask edge</w:t>
       </w:r>
     </w:p>
@@ -569,11 +541,11 @@
       <w:pPr>
         <w:pStyle w:val="a6"/>
         <w:ind w:left="420" w:firstLineChars="0" w:firstLine="0"/>
-        <w:rPr>
-          <w:rFonts w:hint="eastAsia"/>
-        </w:rPr>
-      </w:pPr>
-      <w:r>
+      </w:pPr>
+      <w:r>
+        <w:rPr>
+          <w:noProof/>
+        </w:rPr>
         <w:drawing>
           <wp:inline distT="0" distB="0" distL="0" distR="0">
             <wp:extent cx="2033588" cy="1245468"/>
@@ -611,6 +583,9 @@
         </w:drawing>
       </w:r>
       <w:r>
+        <w:rPr>
+          <w:noProof/>
+        </w:rPr>
         <w:drawing>
           <wp:inline distT="0" distB="0" distL="0" distR="0">
             <wp:extent cx="2009775" cy="1231127"/>
@@ -656,9 +631,6 @@
           <w:numId w:val="16"/>
         </w:numPr>
         <w:ind w:firstLineChars="0"/>
-        <w:rPr>
-          <w:rFonts w:hint="eastAsia"/>
-        </w:rPr>
       </w:pPr>
       <w:r>
         <w:t>Hand-drawn sketches</w:t>
@@ -668,11 +640,11 @@
       <w:pPr>
         <w:pStyle w:val="a6"/>
         <w:ind w:left="420" w:firstLineChars="0" w:firstLine="0"/>
-        <w:rPr>
-          <w:rFonts w:hint="eastAsia"/>
-        </w:rPr>
-      </w:pPr>
-      <w:r>
+      </w:pPr>
+      <w:r>
+        <w:rPr>
+          <w:noProof/>
+        </w:rPr>
         <w:drawing>
           <wp:inline distT="0" distB="0" distL="0" distR="0">
             <wp:extent cx="2344427" cy="1423987"/>
@@ -710,6 +682,9 @@
         </w:drawing>
       </w:r>
       <w:r>
+        <w:rPr>
+          <w:noProof/>
+        </w:rPr>
         <w:drawing>
           <wp:inline distT="0" distB="0" distL="0" distR="0">
             <wp:extent cx="2353656" cy="1439227"/>
@@ -750,28 +725,17 @@
     <w:p>
       <w:pPr>
         <w:pStyle w:val="1"/>
+      </w:pPr>
+      <w:r>
         <w:rPr>
           <w:rFonts w:hint="eastAsia"/>
         </w:rPr>
-      </w:pPr>
-      <w:r>
-        <w:rPr>
-          <w:rFonts w:hint="eastAsia"/>
-        </w:rPr>
         <w:t>Discussion</w:t>
       </w:r>
     </w:p>
     <w:p>
-      <w:pPr>
-        <w:rPr>
-          <w:rFonts w:hint="eastAsia"/>
-        </w:rPr>
-      </w:pPr>
-      <w:r>
-        <w:t>This model can generate good results for synthesized sketches. But it fails to generate good results for hand-drawn sketc</w:t>
-      </w:r>
-      <w:r>
-        <w:t>hes. There might be two reasons</w:t>
+      <w:r>
+        <w:t>This model can generate good results for synthesized sketches. But it fails to generate good results for hand-drawn sketches. There might be two reasons</w:t>
       </w:r>
     </w:p>
     <w:p>
@@ -797,9 +761,6 @@
       <w:pPr>
         <w:pStyle w:val="a6"/>
         <w:ind w:left="420" w:firstLineChars="0" w:firstLine="0"/>
-        <w:rPr>
-          <w:rFonts w:hint="eastAsia"/>
-        </w:rPr>
       </w:pPr>
       <w:r>
         <w:t>This problem is supposed to be solved by adding random rotations and translations, which are/will be added to every training and to-train model, to the training data. So, it is unnecessary to manually transform the test hand-drawn examples.</w:t>
@@ -809,11 +770,11 @@
       <w:pPr>
         <w:pStyle w:val="a6"/>
         <w:ind w:left="420" w:firstLineChars="0" w:firstLine="0"/>
-        <w:rPr>
-          <w:rFonts w:hint="eastAsia"/>
-        </w:rPr>
-      </w:pPr>
-      <w:r>
+      </w:pPr>
+      <w:r>
+        <w:rPr>
+          <w:noProof/>
+        </w:rPr>
         <w:drawing>
           <wp:inline distT="0" distB="0" distL="0" distR="0">
             <wp:extent cx="3859530" cy="1934845"/>
@@ -865,11 +826,11 @@
       <w:pPr>
         <w:pStyle w:val="a6"/>
         <w:ind w:left="420" w:firstLineChars="0" w:firstLine="0"/>
-        <w:rPr>
-          <w:rFonts w:hint="eastAsia"/>
-        </w:rPr>
-      </w:pPr>
-      <w:r>
+      </w:pPr>
+      <w:r>
+        <w:rPr>
+          <w:noProof/>
+        </w:rPr>
         <w:drawing>
           <wp:inline distT="0" distB="0" distL="0" distR="0">
             <wp:extent cx="3870325" cy="1956435"/>
@@ -921,11 +882,11 @@
       <w:pPr>
         <w:pStyle w:val="a6"/>
         <w:ind w:left="420" w:firstLineChars="0" w:firstLine="0"/>
-        <w:rPr>
-          <w:rFonts w:hint="eastAsia"/>
-        </w:rPr>
-      </w:pPr>
-      <w:r>
+      </w:pPr>
+      <w:r>
+        <w:rPr>
+          <w:noProof/>
+        </w:rPr>
         <w:drawing>
           <wp:inline distT="0" distB="0" distL="0" distR="0">
             <wp:extent cx="3891280" cy="1945640"/>
@@ -979,6 +940,9 @@
         <w:ind w:left="420" w:firstLineChars="0" w:firstLine="0"/>
       </w:pPr>
       <w:r>
+        <w:rPr>
+          <w:noProof/>
+        </w:rPr>
         <w:drawing>
           <wp:inline distT="0" distB="0" distL="0" distR="0">
             <wp:extent cx="3859530" cy="1967230"/>
@@ -1097,6 +1061,7 @@
       <w:r>
         <w:rPr>
           <w:rFonts w:hint="eastAsia"/>
+          <w:noProof/>
         </w:rPr>
         <w:drawing>
           <wp:inline distT="0" distB="0" distL="0" distR="0">
@@ -1163,6 +1128,7 @@
       <w:r>
         <w:rPr>
           <w:rFonts w:hint="eastAsia"/>
+          <w:noProof/>
         </w:rPr>
         <w:drawing>
           <wp:inline distT="0" distB="0" distL="0" distR="0">
@@ -1221,6 +1187,7 @@
       <w:r>
         <w:rPr>
           <w:rFonts w:hint="eastAsia"/>
+          <w:noProof/>
         </w:rPr>
         <w:drawing>
           <wp:inline distT="0" distB="0" distL="0" distR="0">
@@ -1297,6 +1264,7 @@
       <w:r>
         <w:rPr>
           <w:rFonts w:hint="eastAsia"/>
+          <w:noProof/>
         </w:rPr>
         <w:drawing>
           <wp:inline distT="0" distB="0" distL="0" distR="0">
@@ -1363,6 +1331,7 @@
       <w:r>
         <w:rPr>
           <w:rFonts w:hint="eastAsia"/>
+          <w:noProof/>
         </w:rPr>
         <w:drawing>
           <wp:inline distT="0" distB="0" distL="0" distR="0">
@@ -1421,6 +1390,7 @@
       <w:r>
         <w:rPr>
           <w:rFonts w:hint="eastAsia"/>
+          <w:noProof/>
         </w:rPr>
         <w:drawing>
           <wp:inline distT="0" distB="0" distL="0" distR="0">
@@ -1479,6 +1449,7 @@
       <w:r>
         <w:rPr>
           <w:rFonts w:hint="eastAsia"/>
+          <w:noProof/>
         </w:rPr>
         <w:drawing>
           <wp:inline distT="0" distB="0" distL="0" distR="0">
@@ -3316,6 +3287,7 @@
   <w:style w:type="character" w:default="1" w:styleId="a0">
     <w:name w:val="Default Paragraph Font"/>
     <w:uiPriority w:val="1"/>
+    <w:semiHidden/>
     <w:unhideWhenUsed/>
   </w:style>
   <w:style w:type="table" w:default="1" w:styleId="a1">

</xml_diff>